<commit_message>
Specs edit and Project management
</commit_message>
<xml_diff>
--- a/Written Report/Design Alternatives Creation and Evaluation.docx
+++ b/Written Report/Design Alternatives Creation and Evaluation.docx
@@ -1,6 +1,6 @@
 
 <file path=word/document.xml><?xml version="1.0" encoding="utf-8"?>
-<w:document xmlns:wpc="http://schemas.microsoft.com/office/word/2010/wordprocessingCanvas" xmlns:cx="http://schemas.microsoft.com/office/drawing/2014/chartex" xmlns:cx1="http://schemas.microsoft.com/office/drawing/2015/9/8/chartex" xmlns:cx2="http://schemas.microsoft.com/office/drawing/2015/10/21/chartex" xmlns:cx3="http://schemas.microsoft.com/office/drawing/2016/5/9/chartex" xmlns:cx4="http://schemas.microsoft.com/office/drawing/2016/5/10/chartex" xmlns:cx5="http://schemas.microsoft.com/office/drawing/2016/5/11/chartex" xmlns:mc="http://schemas.openxmlformats.org/markup-compatibility/2006" xmlns:o="urn:schemas-microsoft-com:office:office" xmlns:r="http://schemas.openxmlformats.org/officeDocument/2006/relationships" xmlns:m="http://schemas.openxmlformats.org/officeDocument/2006/math" xmlns:v="urn:schemas-microsoft-com:vml" xmlns:wp14="http://schemas.microsoft.com/office/word/2010/wordprocessingDrawing" xmlns:wp="http://schemas.openxmlformats.org/drawingml/2006/wordprocessingDrawing" xmlns:w10="urn:schemas-microsoft-com:office:word" xmlns:w="http://schemas.openxmlformats.org/wordprocessingml/2006/main" xmlns:w14="http://schemas.microsoft.com/office/word/2010/wordml" xmlns:w15="http://schemas.microsoft.com/office/word/2012/wordml" xmlns:w16se="http://schemas.microsoft.com/office/word/2015/wordml/symex" xmlns:wpg="http://schemas.microsoft.com/office/word/2010/wordprocessingGroup" xmlns:wpi="http://schemas.microsoft.com/office/word/2010/wordprocessingInk" xmlns:wne="http://schemas.microsoft.com/office/word/2006/wordml" xmlns:wps="http://schemas.microsoft.com/office/word/2010/wordprocessingShape" mc:Ignorable="w14 w15 w16se wp14">
+<w:document xmlns:wpc="http://schemas.microsoft.com/office/word/2010/wordprocessingCanvas" xmlns:cx="http://schemas.microsoft.com/office/drawing/2014/chartex" xmlns:cx1="http://schemas.microsoft.com/office/drawing/2015/9/8/chartex" xmlns:cx2="http://schemas.microsoft.com/office/drawing/2015/10/21/chartex" xmlns:cx3="http://schemas.microsoft.com/office/drawing/2016/5/9/chartex" xmlns:cx4="http://schemas.microsoft.com/office/drawing/2016/5/10/chartex" xmlns:cx5="http://schemas.microsoft.com/office/drawing/2016/5/11/chartex" xmlns:cx6="http://schemas.microsoft.com/office/drawing/2016/5/12/chartex" xmlns:cx7="http://schemas.microsoft.com/office/drawing/2016/5/13/chartex" xmlns:cx8="http://schemas.microsoft.com/office/drawing/2016/5/14/chartex" xmlns:mc="http://schemas.openxmlformats.org/markup-compatibility/2006" xmlns:aink="http://schemas.microsoft.com/office/drawing/2016/ink" xmlns:am3d="http://schemas.microsoft.com/office/drawing/2017/model3d" xmlns:o="urn:schemas-microsoft-com:office:office" xmlns:r="http://schemas.openxmlformats.org/officeDocument/2006/relationships" xmlns:m="http://schemas.openxmlformats.org/officeDocument/2006/math" xmlns:v="urn:schemas-microsoft-com:vml" xmlns:wp14="http://schemas.microsoft.com/office/word/2010/wordprocessingDrawing" xmlns:wp="http://schemas.openxmlformats.org/drawingml/2006/wordprocessingDrawing" xmlns:w10="urn:schemas-microsoft-com:office:word" xmlns:w="http://schemas.openxmlformats.org/wordprocessingml/2006/main" xmlns:w14="http://schemas.microsoft.com/office/word/2010/wordml" xmlns:w15="http://schemas.microsoft.com/office/word/2012/wordml" xmlns:w16cid="http://schemas.microsoft.com/office/word/2016/wordml/cid" xmlns:w16se="http://schemas.microsoft.com/office/word/2015/wordml/symex" xmlns:wpg="http://schemas.microsoft.com/office/word/2010/wordprocessingGroup" xmlns:wpi="http://schemas.microsoft.com/office/word/2010/wordprocessingInk" xmlns:wne="http://schemas.microsoft.com/office/word/2006/wordml" xmlns:wps="http://schemas.microsoft.com/office/word/2010/wordprocessingShape" mc:Ignorable="w14 w15 w16se w16cid wp14">
   <w:body>
     <w:p>
       <w:pPr>
@@ -1285,7 +1285,15 @@
     </w:tbl>
     <w:p>
       <w:r>
-        <w:t>The live axel design is driven by a main motor and steered my changing the angle of wheels, much like how a car drives. This uses the least motors, reducing cost, but is the only option that cannot turn in place.</w:t>
+        <w:t xml:space="preserve">The live axel design is driven by a main motor and steered my changing the angle of wheels, much like how a car </w:t>
+      </w:r>
+      <w:proofErr w:type="gramStart"/>
+      <w:r>
+        <w:t>drives</w:t>
+      </w:r>
+      <w:proofErr w:type="gramEnd"/>
+      <w:r>
+        <w:t>. This uses the least motors, reducing cost, but is the only option that cannot turn in place.</w:t>
       </w:r>
     </w:p>
     <w:p>
@@ -3805,7 +3813,12 @@
     </w:p>
     <w:p>
       <w:r>
-        <w:t>Rollers are use a studded cylinder that rotates at high speed on the front of the robot which is capable of causing damage both by throwing opponents, and by tearing at them with studs. They are versatile and do their job as long as the robot drives forward into the opponent.</w:t>
+        <w:t>Rollers</w:t>
+      </w:r>
+      <w:bookmarkStart w:id="0" w:name="_GoBack"/>
+      <w:bookmarkEnd w:id="0"/>
+      <w:r>
+        <w:t xml:space="preserve"> use a studded cylinder that rotates at high speed on the front of the robot which is capable of causing damage both by throwing opponents, and by tearing at them with studs. They are versatile and do their job as long as the robot drives forward into the opponent.</w:t>
       </w:r>
     </w:p>
     <w:p>
@@ -4681,8 +4694,6 @@
       <w:r>
         <w:t xml:space="preserve">notoriously durable, even being used in body armor. </w:t>
       </w:r>
-      <w:bookmarkStart w:id="0" w:name="_GoBack"/>
-      <w:bookmarkEnd w:id="0"/>
     </w:p>
     <w:sectPr>
       <w:pgSz w:w="12240" w:h="15840"/>
@@ -4695,7 +4706,7 @@
 </file>
 
 <file path=word/styles.xml><?xml version="1.0" encoding="utf-8"?>
-<w:styles xmlns:mc="http://schemas.openxmlformats.org/markup-compatibility/2006" xmlns:r="http://schemas.openxmlformats.org/officeDocument/2006/relationships" xmlns:w="http://schemas.openxmlformats.org/wordprocessingml/2006/main" xmlns:w14="http://schemas.microsoft.com/office/word/2010/wordml" xmlns:w15="http://schemas.microsoft.com/office/word/2012/wordml" xmlns:w16se="http://schemas.microsoft.com/office/word/2015/wordml/symex" mc:Ignorable="w14 w15 w16se">
+<w:styles xmlns:mc="http://schemas.openxmlformats.org/markup-compatibility/2006" xmlns:r="http://schemas.openxmlformats.org/officeDocument/2006/relationships" xmlns:w="http://schemas.openxmlformats.org/wordprocessingml/2006/main" xmlns:w14="http://schemas.microsoft.com/office/word/2010/wordml" xmlns:w15="http://schemas.microsoft.com/office/word/2012/wordml" xmlns:w16cid="http://schemas.microsoft.com/office/word/2016/wordml/cid" xmlns:w16se="http://schemas.microsoft.com/office/word/2015/wordml/symex" mc:Ignorable="w14 w15 w16se w16cid">
   <w:docDefaults>
     <w:rPrDefault>
       <w:rPr>
@@ -4711,7 +4722,7 @@
       </w:pPr>
     </w:pPrDefault>
   </w:docDefaults>
-  <w:latentStyles w:defLockedState="0" w:defUIPriority="99" w:defSemiHidden="0" w:defUnhideWhenUsed="0" w:defQFormat="0" w:count="374">
+  <w:latentStyles w:defLockedState="0" w:defUIPriority="99" w:defSemiHidden="0" w:defUnhideWhenUsed="0" w:defQFormat="0" w:count="375">
     <w:lsdException w:name="Normal" w:uiPriority="0" w:qFormat="1"/>
     <w:lsdException w:name="heading 1" w:uiPriority="9" w:qFormat="1"/>
     <w:lsdException w:name="heading 2" w:semiHidden="1" w:uiPriority="9" w:unhideWhenUsed="1" w:qFormat="1"/>
@@ -4817,7 +4828,6 @@
     <w:lsdException w:name="HTML Sample" w:semiHidden="1" w:unhideWhenUsed="1"/>
     <w:lsdException w:name="HTML Typewriter" w:semiHidden="1" w:unhideWhenUsed="1"/>
     <w:lsdException w:name="HTML Variable" w:semiHidden="1" w:unhideWhenUsed="1"/>
-    <w:lsdException w:name="Normal Table" w:semiHidden="1" w:unhideWhenUsed="1"/>
     <w:lsdException w:name="annotation subject" w:semiHidden="1" w:unhideWhenUsed="1"/>
     <w:lsdException w:name="No List" w:semiHidden="1" w:unhideWhenUsed="1"/>
     <w:lsdException w:name="Outline List 1" w:semiHidden="1" w:unhideWhenUsed="1"/>
@@ -4864,10 +4874,8 @@
     <w:lsdException w:name="Table Subtle 2" w:semiHidden="1" w:unhideWhenUsed="1"/>
     <w:lsdException w:name="Table Web 1" w:semiHidden="1" w:unhideWhenUsed="1"/>
     <w:lsdException w:name="Table Web 2" w:semiHidden="1" w:unhideWhenUsed="1"/>
-    <w:lsdException w:name="Table Web 3" w:semiHidden="1" w:unhideWhenUsed="1"/>
     <w:lsdException w:name="Balloon Text" w:semiHidden="1" w:unhideWhenUsed="1"/>
     <w:lsdException w:name="Table Grid" w:uiPriority="39"/>
-    <w:lsdException w:name="Table Theme" w:semiHidden="1" w:unhideWhenUsed="1"/>
     <w:lsdException w:name="Placeholder Text" w:semiHidden="1"/>
     <w:lsdException w:name="No Spacing" w:uiPriority="1" w:qFormat="1"/>
     <w:lsdException w:name="Light Shading" w:uiPriority="60"/>
@@ -5086,6 +5094,7 @@
     <w:lsdException w:name="Mention" w:semiHidden="1" w:unhideWhenUsed="1"/>
     <w:lsdException w:name="Smart Hyperlink" w:semiHidden="1" w:unhideWhenUsed="1"/>
     <w:lsdException w:name="Hashtag" w:semiHidden="1" w:unhideWhenUsed="1"/>
+    <w:lsdException w:name="Unresolved Mention" w:semiHidden="1" w:unhideWhenUsed="1"/>
   </w:latentStyles>
   <w:style w:type="paragraph" w:default="1" w:styleId="Normal">
     <w:name w:val="Normal"/>

</xml_diff>